<commit_message>
Add installer scripts and update app with theme toggle and author credit
</commit_message>
<xml_diff>
--- a/sablon.docx
+++ b/sablon.docx
@@ -392,21 +392,7 @@
           <w:rFonts w:ascii="Archivo Light" w:eastAsia="Archivo Light" w:hAnsi="Archivo Light" w:cs="Archivo Light"/>
           <w:color w:val="2E3349"/>
         </w:rPr>
-        <w:t>[</w:t>
-      </w:r>
-      <w:r>
-        <w:rPr>
-          <w:rFonts w:ascii="Archivo Light" w:eastAsia="Archivo Light" w:hAnsi="Archivo Light" w:cs="Archivo Light"/>
-          <w:color w:val="2E3349"/>
-        </w:rPr>
-        <w:t>ÉV</w:t>
-      </w:r>
-      <w:r>
-        <w:rPr>
-          <w:rFonts w:ascii="Archivo Light" w:eastAsia="Archivo Light" w:hAnsi="Archivo Light" w:cs="Archivo Light"/>
-          <w:color w:val="2E3349"/>
-        </w:rPr>
-        <w:t>]</w:t>
+        <w:t>[ÉV]</w:t>
       </w:r>
     </w:p>
     <w:p>
@@ -430,21 +416,7 @@
           <w:rFonts w:ascii="Archivo Light" w:eastAsia="Archivo Light" w:hAnsi="Archivo Light" w:cs="Archivo Light"/>
           <w:color w:val="2E3349"/>
         </w:rPr>
-        <w:t>[NEP</w:t>
-      </w:r>
-      <w:r>
-        <w:rPr>
-          <w:rFonts w:ascii="Archivo Light" w:eastAsia="Archivo Light" w:hAnsi="Archivo Light" w:cs="Archivo Light"/>
-          <w:color w:val="2E3349"/>
-        </w:rPr>
-        <w:t>TUN</w:t>
-      </w:r>
-      <w:r>
-        <w:rPr>
-          <w:rFonts w:ascii="Archivo Light" w:eastAsia="Archivo Light" w:hAnsi="Archivo Light" w:cs="Archivo Light"/>
-          <w:color w:val="2E3349"/>
-        </w:rPr>
-        <w:t>]</w:t>
+        <w:t>[NEPTUN]</w:t>
       </w:r>
     </w:p>
     <w:p>
@@ -468,21 +440,7 @@
           <w:rFonts w:ascii="Archivo Light" w:eastAsia="Archivo Light" w:hAnsi="Archivo Light" w:cs="Archivo Light"/>
           <w:color w:val="2E3349"/>
         </w:rPr>
-        <w:t>[</w:t>
-      </w:r>
-      <w:r>
-        <w:rPr>
-          <w:rFonts w:ascii="Archivo Light" w:eastAsia="Archivo Light" w:hAnsi="Archivo Light" w:cs="Archivo Light"/>
-          <w:color w:val="2E3349"/>
-        </w:rPr>
-        <w:t>SZAK</w:t>
-      </w:r>
-      <w:r>
-        <w:rPr>
-          <w:rFonts w:ascii="Archivo Light" w:eastAsia="Archivo Light" w:hAnsi="Archivo Light" w:cs="Archivo Light"/>
-          <w:color w:val="2E3349"/>
-        </w:rPr>
-        <w:t>]</w:t>
+        <w:t>[SZAK]</w:t>
       </w:r>
     </w:p>
     <w:p>
@@ -655,21 +613,7 @@
           <w:rFonts w:ascii="Archivo Light" w:eastAsia="Archivo Light" w:hAnsi="Archivo Light" w:cs="Archivo Light"/>
           <w:color w:val="2E3349"/>
         </w:rPr>
-        <w:t>[</w:t>
-      </w:r>
-      <w:r>
-        <w:rPr>
-          <w:rFonts w:ascii="Archivo Light" w:eastAsia="Archivo Light" w:hAnsi="Archivo Light" w:cs="Archivo Light"/>
-          <w:color w:val="2E3349"/>
-        </w:rPr>
-        <w:t>LEIRAS</w:t>
-      </w:r>
-      <w:r>
-        <w:rPr>
-          <w:rFonts w:ascii="Archivo Light" w:eastAsia="Archivo Light" w:hAnsi="Archivo Light" w:cs="Archivo Light"/>
-          <w:color w:val="2E3349"/>
-        </w:rPr>
-        <w:t>]</w:t>
+        <w:t>[LEIRAS]</w:t>
       </w:r>
     </w:p>
     <w:p>
@@ -736,33 +680,18 @@
         <w:lastRenderedPageBreak/>
         <w:t xml:space="preserve">A hallgató a tevékenységével </w:t>
       </w:r>
-      <w:sdt>
-        <w:sdtPr>
-          <w:tag w:val="goog_rdk_4"/>
-          <w:id w:val="-1592903644"/>
-        </w:sdtPr>
-        <w:sdtContent/>
-      </w:sdt>
-      <w:r>
-        <w:rPr>
-          <w:rFonts w:ascii="Archivo Light" w:eastAsia="Archivo Light" w:hAnsi="Archivo Light" w:cs="Archivo Light"/>
-          <w:color w:val="2E3349"/>
-        </w:rPr>
-        <w:t>[</w:t>
-      </w:r>
-      <w:r>
-        <w:rPr>
-          <w:rFonts w:ascii="Archivo Light" w:eastAsia="Archivo Light" w:hAnsi="Archivo Light" w:cs="Archivo Light"/>
-          <w:color w:val="2E3349"/>
-        </w:rPr>
-        <w:t>ÖSSZ</w:t>
-      </w:r>
-      <w:r>
-        <w:rPr>
-          <w:rFonts w:ascii="Archivo Light" w:eastAsia="Archivo Light" w:hAnsi="Archivo Light" w:cs="Archivo Light"/>
-          <w:color w:val="2E3349"/>
-        </w:rPr>
-        <w:t>_PONT] pontot ért el.</w:t>
+      <w:r>
+        <w:t>[ÖSSZ_PONT]</w:t>
+      </w:r>
+      <w:r>
+        <w:t xml:space="preserve"> </w:t>
+      </w:r>
+      <w:r>
+        <w:rPr>
+          <w:rFonts w:ascii="Archivo Light" w:eastAsia="Archivo Light" w:hAnsi="Archivo Light" w:cs="Archivo Light"/>
+          <w:color w:val="2E3349"/>
+        </w:rPr>
+        <w:t>pontot ért el.</w:t>
       </w:r>
     </w:p>
     <w:p>
@@ -1305,9 +1234,8 @@
           <w:iCs/>
           <w:color w:val="2E3349"/>
         </w:rPr>
-        <w:t>[TEV6_</w:t>
-      </w:r>
-      <w:proofErr w:type="gramStart"/>
+        <w:t>[TEV6_PONT]</w:t>
+      </w:r>
       <w:r>
         <w:rPr>
           <w:rFonts w:ascii="Archivo Light" w:eastAsia="Archivo Light" w:hAnsi="Archivo Light" w:cs="Archivo Light"/>
@@ -1315,9 +1243,17 @@
           <w:iCs/>
           <w:color w:val="2E3349"/>
         </w:rPr>
-        <w:t>PONT]  pont</w:t>
-      </w:r>
-      <w:proofErr w:type="gramEnd"/>
+        <w:t xml:space="preserve"> </w:t>
+      </w:r>
+      <w:r>
+        <w:rPr>
+          <w:rFonts w:ascii="Archivo Light" w:eastAsia="Archivo Light" w:hAnsi="Archivo Light" w:cs="Archivo Light"/>
+          <w:i/>
+          <w:iCs/>
+          <w:color w:val="2E3349"/>
+        </w:rPr>
+        <w:t>pont</w:t>
+      </w:r>
       <w:r>
         <w:rPr>
           <w:rFonts w:ascii="Archivo Light" w:eastAsia="Archivo Light" w:hAnsi="Archivo Light" w:cs="Archivo Light"/>
@@ -1475,7 +1411,7 @@
           <w:iCs/>
           <w:color w:val="2E3349"/>
         </w:rPr>
-        <w:t>[</w:t>
+        <w:t>[ÖSSZ_PONT]</w:t>
       </w:r>
       <w:r>
         <w:rPr>
@@ -1484,7 +1420,7 @@
           <w:iCs/>
           <w:color w:val="2E3349"/>
         </w:rPr>
-        <w:t>ÖSSZ</w:t>
+        <w:t xml:space="preserve"> </w:t>
       </w:r>
       <w:r>
         <w:rPr>
@@ -1493,16 +1429,7 @@
           <w:iCs/>
           <w:color w:val="2E3349"/>
         </w:rPr>
-        <w:t>_PONT]</w:t>
-      </w:r>
-      <w:r>
-        <w:rPr>
-          <w:rFonts w:ascii="Archivo Light" w:eastAsia="Archivo Light" w:hAnsi="Archivo Light" w:cs="Archivo Light"/>
-          <w:i/>
-          <w:iCs/>
-          <w:color w:val="2E3349"/>
-        </w:rPr>
-        <w:t xml:space="preserve"> pont/70</w:t>
+        <w:t>pont/70</w:t>
       </w:r>
     </w:p>
     <w:p>

</xml_diff>